<commit_message>
applied smoothing for Florida
</commit_message>
<xml_diff>
--- a/doc/FL/FL dashboard data adjustments & plan.docx
+++ b/doc/FL/FL dashboard data adjustments & plan.docx
@@ -14,8 +14,6 @@
       <w:r>
         <w:t>Date: 2019-09-10</w:t>
       </w:r>
-      <w:bookmarkStart w:id="0" w:name="_GoBack"/>
-      <w:bookmarkEnd w:id="0"/>
     </w:p>
     <w:p>
       <w:pPr>
@@ -26,18 +24,19 @@
       </w:r>
     </w:p>
     <w:p>
-      <w:proofErr w:type="spellStart"/>
       <w:r>
         <w:t>bla</w:t>
       </w:r>
-      <w:proofErr w:type="spellEnd"/>
     </w:p>
     <w:p>
       <w:pPr>
         <w:pStyle w:val="Heading2"/>
       </w:pPr>
       <w:r>
-        <w:t>Notes – License Data</w:t>
+        <w:t>License Data</w:t>
+      </w:r>
+      <w:r>
+        <w:t xml:space="preserve"> Notes</w:t>
       </w:r>
     </w:p>
     <w:p>
@@ -81,7 +80,10 @@
         <w:pStyle w:val="Heading2"/>
       </w:pPr>
       <w:r>
-        <w:t>Notes – Summary Data</w:t>
+        <w:t>Summary Data</w:t>
+      </w:r>
+      <w:r>
+        <w:t xml:space="preserve"> Corrections</w:t>
       </w:r>
     </w:p>
     <w:p>
@@ -93,15 +95,7 @@
         </w:numPr>
       </w:pPr>
       <w:r>
-        <w:t>churn appears reversed (</w:t>
-      </w:r>
-      <w:proofErr w:type="gramStart"/>
-      <w:r>
-        <w:t>actually renewal</w:t>
-      </w:r>
-      <w:proofErr w:type="gramEnd"/>
-      <w:r>
-        <w:t xml:space="preserve"> rates)</w:t>
+        <w:t>churn appears reversed (actually renewal rates)</w:t>
       </w:r>
     </w:p>
     <w:p>
@@ -142,7 +136,15 @@
         <w:pStyle w:val="Heading2"/>
       </w:pPr>
       <w:r>
-        <w:t>Southwick Adjustments</w:t>
+        <w:t xml:space="preserve">Southwick </w:t>
+      </w:r>
+      <w:r>
+        <w:t xml:space="preserve">Smoothing </w:t>
+      </w:r>
+      <w:bookmarkStart w:id="0" w:name="_GoBack"/>
+      <w:bookmarkEnd w:id="0"/>
+      <w:r>
+        <w:t>Adjustments</w:t>
       </w:r>
     </w:p>
     <w:p/>
@@ -268,8 +270,63 @@
       </w:r>
     </w:p>
     <w:p>
+      <w:pPr>
+        <w:pStyle w:val="NoSpacing"/>
+        <w:spacing w:after="120"/>
+      </w:pPr>
       <w:r>
         <w:t>Smoothing (based on linear trends) were applied to remove the data artifacts.</w:t>
+      </w:r>
+    </w:p>
+    <w:p>
+      <w:pPr>
+        <w:pStyle w:val="NoSpacing"/>
+      </w:pPr>
+      <w:r>
+        <w:rPr>
+          <w:noProof/>
+        </w:rPr>
+        <w:drawing>
+          <wp:inline distT="0" distB="0" distL="0" distR="0" wp14:anchorId="1F9DDD3C" wp14:editId="0D21F080">
+            <wp:extent cx="8639451" cy="6590581"/>
+            <wp:effectExtent l="0" t="0" r="0" b="1270"/>
+            <wp:docPr id="3" name="Picture 3" descr="A picture containing cargo container&#10;&#10;Description automatically generated"/>
+            <wp:cNvGraphicFramePr>
+              <a:graphicFrameLocks xmlns:a="http://schemas.openxmlformats.org/drawingml/2006/main" noChangeAspect="1"/>
+            </wp:cNvGraphicFramePr>
+            <a:graphic xmlns:a="http://schemas.openxmlformats.org/drawingml/2006/main">
+              <a:graphicData uri="http://schemas.openxmlformats.org/drawingml/2006/picture">
+                <pic:pic xmlns:pic="http://schemas.openxmlformats.org/drawingml/2006/picture">
+                  <pic:nvPicPr>
+                    <pic:cNvPr id="3" name="608D92F.tmp"/>
+                    <pic:cNvPicPr/>
+                  </pic:nvPicPr>
+                  <pic:blipFill>
+                    <a:blip r:embed="rId7">
+                      <a:extLst>
+                        <a:ext uri="{28A0092B-C50C-407E-A947-70E740481C1C}">
+                          <a14:useLocalDpi xmlns:a14="http://schemas.microsoft.com/office/drawing/2010/main" val="0"/>
+                        </a:ext>
+                      </a:extLst>
+                    </a:blip>
+                    <a:stretch>
+                      <a:fillRect/>
+                    </a:stretch>
+                  </pic:blipFill>
+                  <pic:spPr>
+                    <a:xfrm>
+                      <a:off x="0" y="0"/>
+                      <a:ext cx="8643675" cy="6593803"/>
+                    </a:xfrm>
+                    <a:prstGeom prst="rect">
+                      <a:avLst/>
+                    </a:prstGeom>
+                  </pic:spPr>
+                </pic:pic>
+              </a:graphicData>
+            </a:graphic>
+          </wp:inline>
+        </w:drawing>
       </w:r>
     </w:p>
     <w:sectPr>
@@ -1552,7 +1609,7 @@
 </file>
 
 <file path=customXml/itemProps1.xml><?xml version="1.0" encoding="utf-8"?>
-<ds:datastoreItem xmlns:ds="http://schemas.openxmlformats.org/officeDocument/2006/customXml" ds:itemID="{EDE08E76-72BA-4687-B7BD-461167FD4B97}">
+<ds:datastoreItem xmlns:ds="http://schemas.openxmlformats.org/officeDocument/2006/customXml" ds:itemID="{C7036A2B-2CB9-4368-818A-F3E944FDC8FC}">
   <ds:schemaRefs>
     <ds:schemaRef ds:uri="http://schemas.openxmlformats.org/officeDocument/2006/bibliography"/>
   </ds:schemaRefs>

</xml_diff>